<commit_message>
wie baut man zitat ein
</commit_message>
<xml_diff>
--- a/wm.docx
+++ b/wm.docx
@@ -52,6 +52,29 @@
       <w:r>
         <w:rPr/>
         <w:t>Das bringt Abschied und Ankunft und neues Berühren.”1</w:t>
+      </w:r>
+    </w:p>
+    <w:p>
+      <w:pPr>
+        <w:pStyle w:val="Normal"/>
+        <w:rPr/>
+      </w:pPr>
+      <w:r>
+        <w:rPr/>
+      </w:r>
+    </w:p>
+    <w:p>
+      <w:pPr>
+        <w:pStyle w:val="Normal"/>
+        <w:rPr/>
+      </w:pPr>
+      <w:r>
+        <w:rPr/>
+        <w:t xml:space="preserve">→ </w:t>
+      </w:r>
+      <w:r>
+        <w:rPr/>
+        <w:t>vielleicht ein kleiner Bezug zur Biographie von Rainer Schell mit dem man das Zitat in den Text einbauen kann.</w:t>
       </w:r>
     </w:p>
     <w:p>

</xml_diff>

<commit_message>
minor change to wm house
</commit_message>
<xml_diff>
--- a/wm.docx
+++ b/wm.docx
@@ -169,231 +169,135 @@
       </w:pPr>
       <w:r>
         <w:rPr/>
-        <w:t xml:space="preserve">Der unmittelbare städtebauliche Kontext des Wilhelm-Morgner-Hauses besteht aus einer Reihe historischer sowie traditionsreicher Bauwerke. Besonders erwähnenswert ist hierbei der St.- Pratokli-Dom, welcher sich direkt neben dem Wilhelm-Morgner-Haus in nördlicher Richtung befindet. Dieser gibt wie Rainer Schell selbst schreibt „(...) mit seiner Monumentalität den Maßstab“ für den Neubau. (Baumeister). </w:t>
-      </w:r>
-      <w:r>
-        <w:rPr/>
-        <w:t xml:space="preserve">Der mittelalterliche Kern der Altstadt </w:t>
-      </w:r>
-      <w:r>
-        <w:rPr/>
-        <w:t>besteht darüberhinaus</w:t>
-      </w:r>
-      <w:r>
-        <w:rPr/>
-        <w:t xml:space="preserve"> aus St. Petri-Kirche, Nikolaikapelle </w:t>
-      </w:r>
-      <w:r>
-        <w:rPr/>
-        <w:t>sowie dem Rathaus der Stadt Soest. In diese Kulisse fügt sich der klare Körper des Bauwerks ein, vor allem aufgrund der neutralen Fassadenmaterialien, die sich hauptsächlich aus Backstein und Flusskieseln zusammensetzen und erzeugt zwar eine gewisse Spannung jedoch keine anharmonische Dissananz zwischen den verschiedenen Bauwerken. (Baumeister)</w:t>
-      </w:r>
-    </w:p>
-    <w:p>
-      <w:pPr>
-        <w:pStyle w:val="Normal"/>
-        <w:rPr/>
-      </w:pPr>
-      <w:r>
-        <w:rPr/>
-        <w:t>Seit dem Jahr 2014 befindet sich das Wilhelm-Morgner-Haus im Umbau, welcher vom Architekten Oliver Silge geleitet wird. Der Umbau soll die klimatischen Eigenschaften des Hauses verbessern und es auf seine heutige Funktion als Museum optimieren. Tatsächlich wurde das Wilhelm-Morgner-Haus durch Rainer Schell allerdings als Mehrzweckbau konzipiert um so dessen Finanzierung erst zu ermöglichen. Im Frühjahr 2016 sollen die Bauarbeiten abgeschlossen sein und das Haus wird sich unter seinem neuen Namen 'Museum Wilhelm Morgner' der Öffentlichkeit präsentieren. (http://www.soest.de/03leben_wohnen/kultur/museen/117040100000025146.php)</w:t>
-      </w:r>
-    </w:p>
-    <w:p>
-      <w:pPr>
-        <w:pStyle w:val="Normal"/>
-        <w:rPr/>
-      </w:pPr>
-      <w:r>
-        <w:rPr/>
-      </w:r>
-    </w:p>
-    <w:p>
-      <w:pPr>
-        <w:pStyle w:val="Normal"/>
-        <w:rPr/>
-      </w:pPr>
-      <w:r>
-        <w:rPr/>
-        <w:t>In seiner ursprünglicher Form</w:t>
-      </w:r>
-      <w:r>
-        <w:rPr/>
-        <w:t xml:space="preserve"> ließ sich das Haus in drei große Raumprogramme unterteilen: den großen Saal, die Austellung und die Volkshochschule.</w:t>
-      </w:r>
-    </w:p>
-    <w:p>
-      <w:pPr>
-        <w:pStyle w:val="Normal"/>
-        <w:rPr/>
-      </w:pPr>
-      <w:r>
-        <w:rPr/>
-      </w:r>
-    </w:p>
-    <w:p>
-      <w:pPr>
-        <w:pStyle w:val="Normal"/>
-        <w:rPr/>
-      </w:pPr>
-      <w:r>
-        <w:rPr/>
-        <w:t xml:space="preserve">Im großen Mehrzwecksaal, welcher sich in der ersten Etage auf der Südost-Seite befand, fanden 400 Menschen Platz. In </w:t>
-      </w:r>
-      <w:r>
-        <w:rPr/>
-        <w:t>ihm wurden</w:t>
-      </w:r>
-      <w:r>
-        <w:rPr/>
-        <w:t xml:space="preserve"> </w:t>
-      </w:r>
-      <w:r>
-        <w:rPr/>
-        <w:t>verschiedene Theater- sowie Musikprojekte realisiert.</w:t>
-      </w:r>
-      <w:r>
-        <w:rPr/>
-        <w:t xml:space="preserve"> Der Saal konnte parallel zu den Räumen, die die Austellung beherbergten, geöffnet werden. Dies ermöglichte es den Saalbesuchern, sich in den Veranstaltungspausen die Ausstellung anzusehen. Der Raum </w:t>
-      </w:r>
-      <w:r>
-        <w:rPr/>
-        <w:t>wurde ebenfalls so</w:t>
-      </w:r>
-      <w:r>
-        <w:rPr/>
-        <w:t xml:space="preserve"> konzipiert, dass verschiedene Programme (im Saal und in der Ausstellung) parallel zueinander stattfinden können, ohne einander zu stören. Aus diesem Grund wurde ein zusätzlicher Saaleingang auf der Südostseite eingeplant. Dieser ist wiederum mit dem anderen Eingang auf der nordwestlichen Seite verbunden.</w:t>
-      </w:r>
-    </w:p>
-    <w:p>
-      <w:pPr>
-        <w:pStyle w:val="Normal"/>
-        <w:rPr/>
-      </w:pPr>
-      <w:r>
-        <w:rPr/>
-      </w:r>
-    </w:p>
-    <w:p>
-      <w:pPr>
-        <w:pStyle w:val="Normal"/>
-        <w:rPr/>
-      </w:pPr>
-      <w:r>
-        <w:rPr/>
-        <w:t xml:space="preserve">Der dauernde Austellungsraum befindet sich im ersten Geschoss auf der nordwestlichen Seite.  Dieser erscheint durch einen Lichthof, der die Mitte des Raumes einnimmt, wie ein einziger langer Gang.  Eine der architektonischen Besonderheiten des Ausstellungsraumes ist darüber hinaus, dass die Öffnung zum Außenraum verschiedene Blick-Perspektiven auf die Umgebung ermöglicht. Dies sorgt für eine Transparenz des Gebäudes, welche die Barriere zwischen Innen- und Außenraum teilweise aufgelöst. </w:t>
-      </w:r>
-      <w:r>
-        <w:rPr/>
-        <w:t>Dadurch wird, u</w:t>
-      </w:r>
-      <w:r>
-        <w:rPr/>
-        <w:t xml:space="preserve">ntypisch für einen Austellungsraum zu jener Zeit, eine offene, </w:t>
-      </w:r>
-      <w:r>
-        <w:rPr/>
-        <w:t>nach außen gerichtete</w:t>
-      </w:r>
-      <w:r>
-        <w:rPr/>
-        <w:t xml:space="preserve"> Atmosphäre erzeugt. Die ausgestellten Werke von Wilhem Morgner </w:t>
-      </w:r>
-      <w:r>
-        <w:rPr/>
-        <w:t>erscheinen dadurch in natürlichem Licht was Ihre Wirkung auf den Betrachter noch weiter verstärkt.</w:t>
-      </w:r>
-    </w:p>
-    <w:p>
-      <w:pPr>
-        <w:pStyle w:val="Normal"/>
-        <w:rPr/>
-      </w:pPr>
-      <w:r>
-        <w:rPr/>
-      </w:r>
-    </w:p>
-    <w:p>
-      <w:pPr>
-        <w:pStyle w:val="Normal"/>
-        <w:rPr/>
-      </w:pPr>
-      <w:r>
-        <w:rPr/>
-        <w:t xml:space="preserve">Auf der Nordwest-Seite des Erdgeschsses befinden sich schließlich </w:t>
-      </w:r>
-      <w:r>
-        <w:rPr/>
-        <w:t xml:space="preserve">Jugendräume und drei Räume für die Volkshochschule. </w:t>
-      </w:r>
-      <w:r>
-        <w:rPr/>
-        <w:t>Diese sind durch</w:t>
-      </w:r>
-      <w:r>
-        <w:rPr/>
-        <w:t xml:space="preserve"> </w:t>
-      </w:r>
-      <w:r>
-        <w:rPr/>
-        <w:t>den</w:t>
-      </w:r>
-      <w:r>
-        <w:rPr/>
-        <w:t xml:space="preserve"> Kleiderschrankraum von der Vorhalle bzw. der Eingangshalle abgetrennt. Die genannten Bereiche können ganz variabel erweitert werden um für verschiedenste Veranstaltungen genutzt zu werden. Hierbei sollen </w:t>
-      </w:r>
-      <w:r>
-        <w:rPr/>
-        <w:t>sie sich</w:t>
-      </w:r>
-      <w:r>
-        <w:rPr/>
-        <w:t>, wie bereits erwähnt, auch gegenseitig ergänzen und voneinander profitieren.</w:t>
-      </w:r>
-    </w:p>
-    <w:p>
-      <w:pPr>
-        <w:pStyle w:val="Normal"/>
-        <w:rPr/>
-      </w:pPr>
-      <w:r>
-        <w:rPr/>
-      </w:r>
-    </w:p>
-    <w:p>
-      <w:pPr>
-        <w:pStyle w:val="Normal"/>
-        <w:rPr/>
-      </w:pPr>
-      <w:r>
-        <w:rPr/>
-        <w:t xml:space="preserve">Das Untergeschoss beherbergt schließlich noch das Lager sowie andere Räumlichkeiten, die nicht der Öffentlichkeit zugänglich waren. </w:t>
-      </w:r>
-    </w:p>
-    <w:p>
-      <w:pPr>
-        <w:pStyle w:val="Normal"/>
-        <w:rPr/>
-      </w:pPr>
-      <w:r>
-        <w:rPr/>
-      </w:r>
-    </w:p>
-    <w:p>
-      <w:pPr>
-        <w:pStyle w:val="Normal"/>
-        <w:rPr/>
-      </w:pPr>
-      <w:r>
-        <w:rPr/>
-        <w:t>Der überdachte Platz vor dem Haus kann nach einer großen Veranstaltung auch als Foyer genutzt werden wie es Reiner Schell in einem Brief vom (Datum) an Dr. Groot, den Oberstadtdirektor,</w:t>
-      </w:r>
-      <w:r>
-        <w:rPr/>
-        <w:t>(Rainer Schell – 30 Jahre Architekt in Wiesbaden; Verfasser: Rainer Schell; Veröffentlicht: 1980, Wiesbaden)</w:t>
-      </w:r>
-      <w:r>
-        <w:rPr/>
-        <w:t xml:space="preserve"> beschreibt: ?? ‘’Direktes Zitat’’ ?? Aufgrund der veränderten Nutzung der Innenräume des Wilhelm Morgner Hauses, hat sich allerdings auch die Funktion dieses Aussenraumes verändert.</w:t>
+        <w:t>Der unmittelbare städtebauliche Kontext des Wilhelm-Morgner-Hauses besteht aus einer Reihe historischer sowie traditionsreicher Bauwerke. Besonders erwähnenswert ist hierbei der St.- Pratokli-Dom, welcher sich direkt neben dem Wilhelm-Morgner-Haus in nördlicher Richtung befindet. Dieser gibt wie Rainer Schell selbst schreibt „(...) mit seiner Monumentalität den Maßstab“ für den Neubau. (Baumeister). Der mittelalterliche Kern der Altstadt besteht darüberhinaus aus St. Petri-Kirche, Nikolaikapelle sowie dem Rathaus der Stadt Soest. In diese Kulisse fügt sich der klare Körper des Bauwerks ein, vor allem aufgrund der neutralen Fassadenmaterialien, die sich hauptsächlich aus Backstein und Flusskieseln zusammensetzen. Er erzeugt aufgrund seiner modernen kubischen Form zwar eine gewisse Spannung jedoch keine anharmonische Dissananz zwischen den verschiedenen Bauwerken der neuen und alten Zeit. (Baumeister)</w:t>
+      </w:r>
+    </w:p>
+    <w:p>
+      <w:pPr>
+        <w:pStyle w:val="Normal"/>
+        <w:rPr/>
+      </w:pPr>
+      <w:r>
+        <w:rPr/>
+        <w:t>Seit dem Jahr 2014 befindet sich das Wilhelm-Morgner-Haus im Umbau, welcher vom Architekten Oliver Silge geleitet wird. Der Umbau soll die klimatischen Eigenschaften des Hauses verbessern und es auf seine heutige alleinige Funktion als Museum optimieren. Tatsächlich wurde das Wilhelm-Morgner-Haus durch Rainer Schell nämlich als Mehrzweckbau konzipiert um so dessen Finanzierung zu ermöglichen. Im Frühjahr 2016 werden die Bauarbeiten voraussichtlich abgeschlossen sein und das Haus wird sich unter dem neuen Namen 'Museum Wilhelm Morgner' der Öffentlichkeit präsentieren. (http://www.soest.de/03leben_wohnen/kultur/museen/117040100000025146.php)</w:t>
+      </w:r>
+    </w:p>
+    <w:p>
+      <w:pPr>
+        <w:pStyle w:val="Normal"/>
+        <w:rPr/>
+      </w:pPr>
+      <w:r>
+        <w:rPr/>
+      </w:r>
+    </w:p>
+    <w:p>
+      <w:pPr>
+        <w:pStyle w:val="Normal"/>
+        <w:rPr/>
+      </w:pPr>
+      <w:r>
+        <w:rPr/>
+        <w:t>Das ursprüngliche von Rainer Schell erdachte Konzept des Hauses ließ sich in drei große Raumprogramme unterteilen: den großen Saal, die Austellung und die Volkshochschule.</w:t>
+      </w:r>
+    </w:p>
+    <w:p>
+      <w:pPr>
+        <w:pStyle w:val="Normal"/>
+        <w:rPr/>
+      </w:pPr>
+      <w:r>
+        <w:rPr/>
+      </w:r>
+    </w:p>
+    <w:p>
+      <w:pPr>
+        <w:pStyle w:val="Normal"/>
+        <w:rPr/>
+      </w:pPr>
+      <w:r>
+        <w:rPr/>
+        <w:t>Im großen Mehrzwecksaal, welcher sich in der ersten Etage auf der Südost-Seite befand, fanden 400 Menschen Platz. In ihm wurden verschiedene Theater- sowie Musikprojekte realisiert. Der Saal konnte parallel zu den Räumen, die die Austellung beherbergten, geöffnet werden. Dies ermöglichte es den Saalbesuchern, sich in den Veranstaltungspausen die Ausstellung anzusehen. Der Raum wurde ebenfalls so konzipiert, dass verschiedene Programme (im Saal und in der Ausstellung) parallel zueinander stattfinden können, ohne einander zu stören. Aus diesem Grund wurde ein zusätzlicher Saaleingang auf der Südostseite eingeplant. Dieser ist wiederum mit dem anderen Eingang auf der nordwestlichen Seite verbunden.</w:t>
+      </w:r>
+    </w:p>
+    <w:p>
+      <w:pPr>
+        <w:pStyle w:val="Normal"/>
+        <w:rPr/>
+      </w:pPr>
+      <w:r>
+        <w:rPr/>
+      </w:r>
+    </w:p>
+    <w:p>
+      <w:pPr>
+        <w:pStyle w:val="Normal"/>
+        <w:rPr/>
+      </w:pPr>
+      <w:r>
+        <w:rPr/>
+        <w:t>Der dauernde Austellungsraum befindet sich im ersten Geschoss auf der nordwestlichen Seite.  Dieser erscheint durch einen Lichthof, der die Mitte des Raumes einnimmt, wie ein einziger langer Gang.  Eine der architektonischen Besonderheiten des Ausstellungsraumes ist darüber hinaus, dass die Öffnung zum Außenraum verschiedene Blick-Perspektiven auf die Umgebung ermöglicht. Dies sorgt für eine Transparenz des Gebäudes, welche die Barriere zwischen Innen- und Außenraum teilweise aufgelöst. Dadurch wird, untypisch für einen Austellungsraum zu jener Zeit, eine offene, nach außen gerichtete Atmosphäre erzeugt. Die ausgestellten Werke von Wilhem Morgner erscheinen dadurch in natürlichem Licht was Ihre Wirkung auf den Betrachter noch weiter verstärkt.</w:t>
+      </w:r>
+    </w:p>
+    <w:p>
+      <w:pPr>
+        <w:pStyle w:val="Normal"/>
+        <w:rPr/>
+      </w:pPr>
+      <w:r>
+        <w:rPr/>
+      </w:r>
+    </w:p>
+    <w:p>
+      <w:pPr>
+        <w:pStyle w:val="Normal"/>
+        <w:rPr/>
+      </w:pPr>
+      <w:r>
+        <w:rPr/>
+        <w:t>Auf der Nordwest-Seite des Erdgeschsses befinden sich schließlich Jugendräume und drei Räume für die Volkshochschule. Diese sind durch den Kleiderschrankraum von der Vorhalle bzw. der Eingangshalle abgetrennt. Die genannten Bereiche können ganz variabel erweitert werden um für verschiedenste Veranstaltungen genutzt zu werden. Hierbei sollen sie sich, wie bereits erwähnt, auch gegenseitig ergänzen und voneinander profitieren.</w:t>
+      </w:r>
+    </w:p>
+    <w:p>
+      <w:pPr>
+        <w:pStyle w:val="Normal"/>
+        <w:rPr/>
+      </w:pPr>
+      <w:r>
+        <w:rPr/>
+      </w:r>
+    </w:p>
+    <w:p>
+      <w:pPr>
+        <w:pStyle w:val="Normal"/>
+        <w:rPr/>
+      </w:pPr>
+      <w:r>
+        <w:rPr/>
+        <w:t xml:space="preserve">Das Untergeschoss beherbergt schließlich noch das Lager sowie andere Räumlichkeiten, die nicht </w:t>
+      </w:r>
+      <w:r>
+        <w:rPr/>
+        <w:t>für die Öffentlichkeit bestimmt waren.</w:t>
+      </w:r>
+    </w:p>
+    <w:p>
+      <w:pPr>
+        <w:pStyle w:val="Normal"/>
+        <w:rPr/>
+      </w:pPr>
+      <w:r>
+        <w:rPr/>
+      </w:r>
+    </w:p>
+    <w:p>
+      <w:pPr>
+        <w:pStyle w:val="Normal"/>
+        <w:rPr/>
+      </w:pPr>
+      <w:r>
+        <w:rPr/>
+        <w:t>Der überdachte Platz vor dem Haus kann nach einer großen Veranstaltung auch als Foyer genutzt werden wie es Reiner Schell in einem Brief vom (Datum) an Dr. Groot, den Oberstadtdirektor,(Rainer Schell – 30 Jahre Architekt in Wiesbaden; Verfasser: Rainer Schell; Veröffentlicht: 1980, Wiesbaden) beschreibt: ?? ‘’Direktes Zitat’’ ?? Aufgrund der veränderten Nutzung der Innenräume des Wilhelm Morgner Hauses, hat sich allerdings auch die Funktion dieses Aussenraumes verändert.</w:t>
       </w:r>
     </w:p>
     <w:p>

</xml_diff>